<commit_message>
Modification du script => modif du rapport
</commit_message>
<xml_diff>
--- a/Rapports/Phase1FinkSeel.docx
+++ b/Rapports/Phase1FinkSeel.docx
@@ -350,22 +350,21 @@
     </w:sdt>
     <w:sdt>
       <w:sdtPr>
+        <w:rPr>
+          <w:rFonts w:asciiTheme="minorHAnsi" w:eastAsiaTheme="minorHAnsi" w:hAnsiTheme="minorHAnsi" w:cstheme="minorBidi"/>
+          <w:b w:val="0"/>
+          <w:bCs w:val="0"/>
+          <w:color w:val="auto"/>
+          <w:sz w:val="22"/>
+          <w:szCs w:val="22"/>
+          <w:lang w:val="fr-BE"/>
+        </w:rPr>
         <w:id w:val="84726834"/>
         <w:docPartObj>
           <w:docPartGallery w:val="Table of Contents"/>
           <w:docPartUnique/>
         </w:docPartObj>
       </w:sdtPr>
-      <w:sdtEndPr>
-        <w:rPr>
-          <w:rFonts w:asciiTheme="minorHAnsi" w:eastAsiaTheme="minorHAnsi" w:hAnsiTheme="minorHAnsi" w:cstheme="minorBidi"/>
-          <w:b w:val="0"/>
-          <w:bCs w:val="0"/>
-          <w:color w:val="auto"/>
-          <w:sz w:val="22"/>
-          <w:szCs w:val="22"/>
-        </w:rPr>
-      </w:sdtEndPr>
       <w:sdtContent>
         <w:p>
           <w:pPr>
@@ -2435,9 +2434,9 @@
               </w:rPr>
               <w:drawing>
                 <wp:inline distT="0" distB="0" distL="0" distR="0">
-                  <wp:extent cx="5760720" cy="4671695"/>
+                  <wp:extent cx="5760720" cy="3867150"/>
                   <wp:effectExtent l="19050" t="0" r="0" b="0"/>
-                  <wp:docPr id="1" name="Image 0" descr="ScriptBD.jpg"/>
+                  <wp:docPr id="3" name="Image 2" descr="ScriptBD.jpg"/>
                   <wp:cNvGraphicFramePr>
                     <a:graphicFrameLocks xmlns:a="http://schemas.openxmlformats.org/drawingml/2006/main" noChangeAspect="1"/>
                   </wp:cNvGraphicFramePr>
@@ -2457,7 +2456,7 @@
                         <pic:spPr>
                           <a:xfrm>
                             <a:off x="0" y="0"/>
-                            <a:ext cx="5760720" cy="4671695"/>
+                            <a:ext cx="5760720" cy="3867150"/>
                           </a:xfrm>
                           <a:prstGeom prst="rect">
                             <a:avLst/>
@@ -2473,6 +2472,27 @@
         </w:tc>
       </w:tr>
     </w:tbl>
+    <w:p>
+      <w:pPr>
+        <w:rPr>
+          <w:lang w:val="fr-FR"/>
+        </w:rPr>
+      </w:pPr>
+    </w:p>
+    <w:p>
+      <w:pPr>
+        <w:rPr>
+          <w:lang w:val="fr-FR"/>
+        </w:rPr>
+      </w:pPr>
+    </w:p>
+    <w:p>
+      <w:pPr>
+        <w:rPr>
+          <w:lang w:val="fr-FR"/>
+        </w:rPr>
+      </w:pPr>
+    </w:p>
     <w:p>
       <w:pPr>
         <w:rPr>
@@ -4339,105 +4359,6 @@
   <w:docParts>
     <w:docPart>
       <w:docPartPr>
-        <w:name w:val="26C15A13214E4D21BA7E294280A7F066"/>
-        <w:category>
-          <w:name w:val="Général"/>
-          <w:gallery w:val="placeholder"/>
-        </w:category>
-        <w:types>
-          <w:type w:val="bbPlcHdr"/>
-        </w:types>
-        <w:behaviors>
-          <w:behavior w:val="content"/>
-        </w:behaviors>
-        <w:guid w:val="{7559EF4A-4C1D-47B8-AEDA-AC0C48BD549B}"/>
-      </w:docPartPr>
-      <w:docPartBody>
-        <w:p>
-          <w:pPr>
-            <w:pStyle w:val="26C15A13214E4D21BA7E294280A7F066"/>
-          </w:pPr>
-          <w:r>
-            <w:rPr>
-              <w:sz w:val="96"/>
-              <w:szCs w:val="96"/>
-              <w:lang w:val="fr-FR"/>
-            </w:rPr>
-            <w:t>[Année]</w:t>
-          </w:r>
-        </w:p>
-      </w:docPartBody>
-    </w:docPart>
-    <w:docPart>
-      <w:docPartPr>
-        <w:name w:val="291BFE23F09946029D662E057DDE2279"/>
-        <w:category>
-          <w:name w:val="Général"/>
-          <w:gallery w:val="placeholder"/>
-        </w:category>
-        <w:types>
-          <w:type w:val="bbPlcHdr"/>
-        </w:types>
-        <w:behaviors>
-          <w:behavior w:val="content"/>
-        </w:behaviors>
-        <w:guid w:val="{C3C7D701-ED12-45EC-ADEB-907C0D8CA1D2}"/>
-      </w:docPartPr>
-      <w:docPartBody>
-        <w:p>
-          <w:pPr>
-            <w:pStyle w:val="291BFE23F09946029D662E057DDE2279"/>
-          </w:pPr>
-          <w:r>
-            <w:rPr>
-              <w:b/>
-              <w:bCs/>
-              <w:color w:val="1F497D" w:themeColor="text2"/>
-              <w:sz w:val="72"/>
-              <w:szCs w:val="72"/>
-              <w:lang w:val="fr-FR"/>
-            </w:rPr>
-            <w:t>[Tapez le titre du document]</w:t>
-          </w:r>
-        </w:p>
-      </w:docPartBody>
-    </w:docPart>
-    <w:docPart>
-      <w:docPartPr>
-        <w:name w:val="68E15BFC069D4D4BAF01F611BD8932EA"/>
-        <w:category>
-          <w:name w:val="Général"/>
-          <w:gallery w:val="placeholder"/>
-        </w:category>
-        <w:types>
-          <w:type w:val="bbPlcHdr"/>
-        </w:types>
-        <w:behaviors>
-          <w:behavior w:val="content"/>
-        </w:behaviors>
-        <w:guid w:val="{14AC51CD-D8DB-489D-AC41-7F2E54138E1D}"/>
-      </w:docPartPr>
-      <w:docPartBody>
-        <w:p>
-          <w:pPr>
-            <w:pStyle w:val="68E15BFC069D4D4BAF01F611BD8932EA"/>
-          </w:pPr>
-          <w:r>
-            <w:rPr>
-              <w:b/>
-              <w:bCs/>
-              <w:color w:val="4F81BD" w:themeColor="accent1"/>
-              <w:sz w:val="40"/>
-              <w:szCs w:val="40"/>
-              <w:lang w:val="fr-FR"/>
-            </w:rPr>
-            <w:t>[Tapez le sous-titre du document]</w:t>
-          </w:r>
-        </w:p>
-      </w:docPartBody>
-    </w:docPart>
-    <w:docPart>
-      <w:docPartPr>
         <w:name w:val="D7E0523AFDF74E8BBDF81A6C75F55EE2"/>
         <w:category>
           <w:name w:val="Général"/>
@@ -4579,8 +4500,9 @@
     <w:panose1 w:val="020B0604030504040204"/>
     <w:charset w:val="00"/>
     <w:family w:val="swiss"/>
+    <w:notTrueType/>
     <w:pitch w:val="variable"/>
-    <w:sig w:usb0="E1002EFF" w:usb1="C000605B" w:usb2="00000029" w:usb3="00000000" w:csb0="000101FF" w:csb1="00000000"/>
+    <w:sig w:usb0="00000003" w:usb1="00000000" w:usb2="00000000" w:usb3="00000000" w:csb0="00000001" w:csb1="00000000"/>
   </w:font>
   <w:font w:name="Calibri">
     <w:panose1 w:val="020F0502020204030204"/>
@@ -4610,6 +4532,7 @@
   </w:compat>
   <w:rsids>
     <w:rsidRoot w:val="00DE1A2C"/>
+    <w:rsid w:val="00651F2C"/>
     <w:rsid w:val="006E5013"/>
     <w:rsid w:val="00DE1A2C"/>
   </w:rsids>
@@ -4792,6 +4715,7 @@
   <w:style w:type="paragraph" w:default="1" w:styleId="Normal">
     <w:name w:val="Normal"/>
     <w:qFormat/>
+    <w:rsid w:val="00651F2C"/>
   </w:style>
   <w:style w:type="character" w:default="1" w:styleId="Policepardfaut">
     <w:name w:val="Default Paragraph Font"/>
@@ -5165,7 +5089,7 @@
 </file>
 
 <file path=customXml/itemProps2.xml><?xml version="1.0" encoding="utf-8"?>
-<ds:datastoreItem xmlns:ds="http://schemas.openxmlformats.org/officeDocument/2006/customXml" ds:itemID="{12623D38-AEA7-4A6B-A1EB-E8BE6EF46218}">
+<ds:datastoreItem xmlns:ds="http://schemas.openxmlformats.org/officeDocument/2006/customXml" ds:itemID="{146DEBBD-9ED2-450F-8336-93B998537AF8}">
   <ds:schemaRefs>
     <ds:schemaRef ds:uri="http://schemas.openxmlformats.org/officeDocument/2006/bibliography"/>
   </ds:schemaRefs>

</xml_diff>